<commit_message>
added flash message support to some views changed some username specific methods to use of session id added distance deleted showUsers bc we have manageUsers and editUser
</commit_message>
<xml_diff>
--- a/doc/base/Statusberichtv1.0.docx
+++ b/doc/base/Statusberichtv1.0.docx
@@ -175,7 +175,6 @@
                 <w:szCs w:val="14"/>
               </w:rPr>
             </w:pPr>
-            <w:proofErr w:type="spellStart"/>
             <w:r>
               <w:rPr>
                 <w:rFonts w:ascii="Verdana" w:hAnsi="Verdana" w:cs="Arial"/>
@@ -192,7 +191,6 @@
               </w:rPr>
               <w:t>rojektnummer</w:t>
             </w:r>
-            <w:proofErr w:type="spellEnd"/>
           </w:p>
           <w:p>
             <w:pPr>
@@ -257,7 +255,6 @@
                 <w:szCs w:val="18"/>
               </w:rPr>
             </w:pPr>
-            <w:proofErr w:type="spellStart"/>
             <w:r>
               <w:rPr>
                 <w:rFonts w:ascii="Verdana" w:hAnsi="Verdana" w:cs="Arial"/>
@@ -268,7 +265,6 @@
               </w:rPr>
               <w:t>PizzaPizza</w:t>
             </w:r>
-            <w:proofErr w:type="spellEnd"/>
           </w:p>
         </w:tc>
         <w:tc>
@@ -473,7 +469,6 @@
                 <w:szCs w:val="18"/>
               </w:rPr>
             </w:pPr>
-            <w:proofErr w:type="spellStart"/>
             <w:r>
               <w:rPr>
                 <w:rFonts w:ascii="Verdana" w:hAnsi="Verdana" w:cs="Arial"/>
@@ -482,40 +477,7 @@
                 <w:sz w:val="18"/>
                 <w:szCs w:val="18"/>
               </w:rPr>
-              <w:t>Yannic</w:t>
-            </w:r>
-            <w:proofErr w:type="spellEnd"/>
-            <w:r>
-              <w:rPr>
-                <w:rFonts w:ascii="Verdana" w:hAnsi="Verdana" w:cs="Arial"/>
-                <w:b/>
-                <w:iCs/>
-                <w:sz w:val="18"/>
-                <w:szCs w:val="18"/>
-              </w:rPr>
-              <w:t xml:space="preserve"> </w:t>
-            </w:r>
-            <w:proofErr w:type="spellStart"/>
-            <w:r>
-              <w:rPr>
-                <w:rFonts w:ascii="Verdana" w:hAnsi="Verdana" w:cs="Arial"/>
-                <w:b/>
-                <w:iCs/>
-                <w:sz w:val="18"/>
-                <w:szCs w:val="18"/>
-              </w:rPr>
-              <w:t>Fraebel</w:t>
-            </w:r>
-            <w:proofErr w:type="spellEnd"/>
-            <w:r>
-              <w:rPr>
-                <w:rFonts w:ascii="Verdana" w:hAnsi="Verdana" w:cs="Arial"/>
-                <w:b/>
-                <w:iCs/>
-                <w:sz w:val="18"/>
-                <w:szCs w:val="18"/>
-              </w:rPr>
-              <w:t>, Nils Eng</w:t>
+              <w:t>Yannic Fraebel, Nils Eng</w:t>
             </w:r>
             <w:r>
               <w:rPr>
@@ -586,7 +548,6 @@
                 <w:szCs w:val="18"/>
               </w:rPr>
             </w:pPr>
-            <w:proofErr w:type="spellStart"/>
             <w:r>
               <w:rPr>
                 <w:rFonts w:ascii="Verdana" w:hAnsi="Verdana" w:cs="Arial"/>
@@ -595,40 +556,7 @@
                 <w:sz w:val="18"/>
                 <w:szCs w:val="18"/>
               </w:rPr>
-              <w:t>Yannic</w:t>
-            </w:r>
-            <w:proofErr w:type="spellEnd"/>
-            <w:r>
-              <w:rPr>
-                <w:rFonts w:ascii="Verdana" w:hAnsi="Verdana" w:cs="Arial"/>
-                <w:b/>
-                <w:iCs/>
-                <w:sz w:val="18"/>
-                <w:szCs w:val="18"/>
-              </w:rPr>
-              <w:t xml:space="preserve"> </w:t>
-            </w:r>
-            <w:proofErr w:type="spellStart"/>
-            <w:r>
-              <w:rPr>
-                <w:rFonts w:ascii="Verdana" w:hAnsi="Verdana" w:cs="Arial"/>
-                <w:b/>
-                <w:iCs/>
-                <w:sz w:val="18"/>
-                <w:szCs w:val="18"/>
-              </w:rPr>
-              <w:t>Fraebel</w:t>
-            </w:r>
-            <w:proofErr w:type="spellEnd"/>
-            <w:r>
-              <w:rPr>
-                <w:rFonts w:ascii="Verdana" w:hAnsi="Verdana" w:cs="Arial"/>
-                <w:b/>
-                <w:iCs/>
-                <w:sz w:val="18"/>
-                <w:szCs w:val="18"/>
-              </w:rPr>
-              <w:t>, Nils Eng</w:t>
+              <w:t>Yannic Fraebel, Nils Eng</w:t>
             </w:r>
             <w:r>
               <w:rPr>
@@ -1508,34 +1436,7 @@
           <w:iCs/>
           <w:szCs w:val="18"/>
         </w:rPr>
-        <w:t xml:space="preserve"> „</w:t>
-      </w:r>
-      <w:proofErr w:type="spellStart"/>
-      <w:r>
-        <w:rPr>
-          <w:rFonts w:ascii="Verdana" w:hAnsi="Verdana" w:cs="Arial"/>
-          <w:iCs/>
-          <w:szCs w:val="18"/>
-        </w:rPr>
-        <w:t>welcomeUser</w:t>
-      </w:r>
-      <w:proofErr w:type="spellEnd"/>
-      <w:r>
-        <w:rPr>
-          <w:rFonts w:ascii="Verdana" w:hAnsi="Verdana" w:cs="Arial"/>
-          <w:iCs/>
-          <w:szCs w:val="18"/>
-        </w:rPr>
-        <w:t>“ und „</w:t>
-      </w:r>
-      <w:proofErr w:type="spellStart"/>
-      <w:r>
-        <w:rPr>
-          <w:rFonts w:ascii="Verdana" w:hAnsi="Verdana" w:cs="Arial"/>
-          <w:iCs/>
-          <w:szCs w:val="18"/>
-        </w:rPr>
-        <w:t>wel</w:t>
+        <w:t xml:space="preserve"> „welcomeUser“ und „wel</w:t>
       </w:r>
       <w:r>
         <w:rPr>
@@ -1543,16 +1444,7 @@
           <w:iCs/>
           <w:szCs w:val="18"/>
         </w:rPr>
-        <w:t>comeAdmin</w:t>
-      </w:r>
-      <w:proofErr w:type="spellEnd"/>
-      <w:r>
-        <w:rPr>
-          <w:rFonts w:ascii="Verdana" w:hAnsi="Verdana" w:cs="Arial"/>
-          <w:iCs/>
-          <w:szCs w:val="18"/>
-        </w:rPr>
-        <w:t xml:space="preserve">“-Seite beinhaltet </w:t>
+        <w:t xml:space="preserve">comeAdmin“-Seite beinhaltet </w:t>
       </w:r>
       <w:r>
         <w:rPr>
@@ -2063,34 +1955,14 @@
                 <w:szCs w:val="18"/>
               </w:rPr>
             </w:pPr>
-            <w:proofErr w:type="spellStart"/>
-            <w:r>
-              <w:rPr>
-                <w:rFonts w:ascii="Verdana" w:hAnsi="Verdana"/>
-                <w:sz w:val="18"/>
-                <w:szCs w:val="18"/>
-              </w:rPr>
-              <w:t>Yannic</w:t>
-            </w:r>
-            <w:proofErr w:type="spellEnd"/>
-            <w:r>
-              <w:rPr>
-                <w:rFonts w:ascii="Verdana" w:hAnsi="Verdana"/>
-                <w:sz w:val="18"/>
-                <w:szCs w:val="18"/>
-              </w:rPr>
-              <w:t xml:space="preserve"> </w:t>
-            </w:r>
-            <w:proofErr w:type="spellStart"/>
-            <w:r>
-              <w:rPr>
-                <w:rFonts w:ascii="Verdana" w:hAnsi="Verdana"/>
-                <w:sz w:val="18"/>
-                <w:szCs w:val="18"/>
-              </w:rPr>
-              <w:t>Fraebel</w:t>
-            </w:r>
-            <w:proofErr w:type="spellEnd"/>
+            <w:r>
+              <w:rPr>
+                <w:rFonts w:ascii="Verdana" w:hAnsi="Verdana"/>
+                <w:sz w:val="18"/>
+                <w:szCs w:val="18"/>
+              </w:rPr>
+              <w:t>Yannic Fraebel</w:t>
+            </w:r>
           </w:p>
         </w:tc>
       </w:tr>
@@ -2134,34 +2006,14 @@
                 <w:szCs w:val="18"/>
               </w:rPr>
             </w:pPr>
-            <w:proofErr w:type="spellStart"/>
-            <w:r>
-              <w:rPr>
-                <w:rFonts w:ascii="Verdana" w:hAnsi="Verdana"/>
-                <w:sz w:val="18"/>
-                <w:szCs w:val="18"/>
-              </w:rPr>
-              <w:t>Yannic</w:t>
-            </w:r>
-            <w:proofErr w:type="spellEnd"/>
-            <w:r>
-              <w:rPr>
-                <w:rFonts w:ascii="Verdana" w:hAnsi="Verdana"/>
-                <w:sz w:val="18"/>
-                <w:szCs w:val="18"/>
-              </w:rPr>
-              <w:t xml:space="preserve"> </w:t>
-            </w:r>
-            <w:proofErr w:type="spellStart"/>
-            <w:r>
-              <w:rPr>
-                <w:rFonts w:ascii="Verdana" w:hAnsi="Verdana"/>
-                <w:sz w:val="18"/>
-                <w:szCs w:val="18"/>
-              </w:rPr>
-              <w:t>Fraebel</w:t>
-            </w:r>
-            <w:proofErr w:type="spellEnd"/>
+            <w:r>
+              <w:rPr>
+                <w:rFonts w:ascii="Verdana" w:hAnsi="Verdana"/>
+                <w:sz w:val="18"/>
+                <w:szCs w:val="18"/>
+              </w:rPr>
+              <w:t>Yannic Fraebel</w:t>
+            </w:r>
           </w:p>
         </w:tc>
       </w:tr>
@@ -2205,41 +2057,13 @@
                 <w:szCs w:val="18"/>
               </w:rPr>
             </w:pPr>
-            <w:proofErr w:type="spellStart"/>
-            <w:r>
-              <w:rPr>
-                <w:rFonts w:ascii="Verdana" w:hAnsi="Verdana"/>
-                <w:sz w:val="18"/>
-                <w:szCs w:val="18"/>
-              </w:rPr>
-              <w:t>Yannic</w:t>
-            </w:r>
-            <w:proofErr w:type="spellEnd"/>
-            <w:r>
-              <w:rPr>
-                <w:rFonts w:ascii="Verdana" w:hAnsi="Verdana"/>
-                <w:sz w:val="18"/>
-                <w:szCs w:val="18"/>
-              </w:rPr>
-              <w:t xml:space="preserve"> </w:t>
-            </w:r>
-            <w:proofErr w:type="spellStart"/>
-            <w:r>
-              <w:rPr>
-                <w:rFonts w:ascii="Verdana" w:hAnsi="Verdana"/>
-                <w:sz w:val="18"/>
-                <w:szCs w:val="18"/>
-              </w:rPr>
-              <w:t>Fraebel</w:t>
-            </w:r>
-            <w:proofErr w:type="spellEnd"/>
-            <w:r>
-              <w:rPr>
-                <w:rFonts w:ascii="Verdana" w:hAnsi="Verdana"/>
-                <w:sz w:val="18"/>
-                <w:szCs w:val="18"/>
-              </w:rPr>
-              <w:t>/Nils Engelbrecht</w:t>
+            <w:r>
+              <w:rPr>
+                <w:rFonts w:ascii="Verdana" w:hAnsi="Verdana"/>
+                <w:sz w:val="18"/>
+                <w:szCs w:val="18"/>
+              </w:rPr>
+              <w:t>Yannic Fraebel/Nils Engelbrecht</w:t>
             </w:r>
           </w:p>
         </w:tc>
@@ -2284,41 +2108,13 @@
                 <w:szCs w:val="18"/>
               </w:rPr>
             </w:pPr>
-            <w:proofErr w:type="spellStart"/>
-            <w:r>
-              <w:rPr>
-                <w:rFonts w:ascii="Verdana" w:hAnsi="Verdana"/>
-                <w:sz w:val="18"/>
-                <w:szCs w:val="18"/>
-              </w:rPr>
-              <w:t>Yannic</w:t>
-            </w:r>
-            <w:proofErr w:type="spellEnd"/>
-            <w:r>
-              <w:rPr>
-                <w:rFonts w:ascii="Verdana" w:hAnsi="Verdana"/>
-                <w:sz w:val="18"/>
-                <w:szCs w:val="18"/>
-              </w:rPr>
-              <w:t xml:space="preserve"> </w:t>
-            </w:r>
-            <w:proofErr w:type="spellStart"/>
-            <w:r>
-              <w:rPr>
-                <w:rFonts w:ascii="Verdana" w:hAnsi="Verdana"/>
-                <w:sz w:val="18"/>
-                <w:szCs w:val="18"/>
-              </w:rPr>
-              <w:t>Fraebel</w:t>
-            </w:r>
-            <w:proofErr w:type="spellEnd"/>
-            <w:r>
-              <w:rPr>
-                <w:rFonts w:ascii="Verdana" w:hAnsi="Verdana"/>
-                <w:sz w:val="18"/>
-                <w:szCs w:val="18"/>
-              </w:rPr>
-              <w:t>/Nils Engelbrecht</w:t>
+            <w:r>
+              <w:rPr>
+                <w:rFonts w:ascii="Verdana" w:hAnsi="Verdana"/>
+                <w:sz w:val="18"/>
+                <w:szCs w:val="18"/>
+              </w:rPr>
+              <w:t>Yannic Fraebel/Nils Engelbrecht</w:t>
             </w:r>
           </w:p>
         </w:tc>
@@ -2363,34 +2159,14 @@
                 <w:szCs w:val="18"/>
               </w:rPr>
             </w:pPr>
-            <w:proofErr w:type="spellStart"/>
-            <w:r>
-              <w:rPr>
-                <w:rFonts w:ascii="Verdana" w:hAnsi="Verdana"/>
-                <w:sz w:val="18"/>
-                <w:szCs w:val="18"/>
-              </w:rPr>
-              <w:t>Yannic</w:t>
-            </w:r>
-            <w:proofErr w:type="spellEnd"/>
-            <w:r>
-              <w:rPr>
-                <w:rFonts w:ascii="Verdana" w:hAnsi="Verdana"/>
-                <w:sz w:val="18"/>
-                <w:szCs w:val="18"/>
-              </w:rPr>
-              <w:t xml:space="preserve"> </w:t>
-            </w:r>
-            <w:proofErr w:type="spellStart"/>
-            <w:r>
-              <w:rPr>
-                <w:rFonts w:ascii="Verdana" w:hAnsi="Verdana"/>
-                <w:sz w:val="18"/>
-                <w:szCs w:val="18"/>
-              </w:rPr>
-              <w:t>Fraebel</w:t>
-            </w:r>
-            <w:proofErr w:type="spellEnd"/>
+            <w:r>
+              <w:rPr>
+                <w:rFonts w:ascii="Verdana" w:hAnsi="Verdana"/>
+                <w:sz w:val="18"/>
+                <w:szCs w:val="18"/>
+              </w:rPr>
+              <w:t>Yannic Fraebel</w:t>
+            </w:r>
           </w:p>
         </w:tc>
       </w:tr>
@@ -2434,41 +2210,13 @@
                 <w:szCs w:val="18"/>
               </w:rPr>
             </w:pPr>
-            <w:proofErr w:type="spellStart"/>
-            <w:r>
-              <w:rPr>
-                <w:rFonts w:ascii="Verdana" w:hAnsi="Verdana"/>
-                <w:sz w:val="18"/>
-                <w:szCs w:val="18"/>
-              </w:rPr>
-              <w:t>Yannic</w:t>
-            </w:r>
-            <w:proofErr w:type="spellEnd"/>
-            <w:r>
-              <w:rPr>
-                <w:rFonts w:ascii="Verdana" w:hAnsi="Verdana"/>
-                <w:sz w:val="18"/>
-                <w:szCs w:val="18"/>
-              </w:rPr>
-              <w:t xml:space="preserve"> </w:t>
-            </w:r>
-            <w:proofErr w:type="spellStart"/>
-            <w:r>
-              <w:rPr>
-                <w:rFonts w:ascii="Verdana" w:hAnsi="Verdana"/>
-                <w:sz w:val="18"/>
-                <w:szCs w:val="18"/>
-              </w:rPr>
-              <w:t>Fraebel</w:t>
-            </w:r>
-            <w:proofErr w:type="spellEnd"/>
-            <w:r>
-              <w:rPr>
-                <w:rFonts w:ascii="Verdana" w:hAnsi="Verdana"/>
-                <w:sz w:val="18"/>
-                <w:szCs w:val="18"/>
-              </w:rPr>
-              <w:t>/Nils Engelbrecht</w:t>
+            <w:r>
+              <w:rPr>
+                <w:rFonts w:ascii="Verdana" w:hAnsi="Verdana"/>
+                <w:sz w:val="18"/>
+                <w:szCs w:val="18"/>
+              </w:rPr>
+              <w:t>Yannic Fraebel/Nils Engelbrecht</w:t>
             </w:r>
           </w:p>
         </w:tc>
@@ -2513,34 +2261,14 @@
                 <w:szCs w:val="18"/>
               </w:rPr>
             </w:pPr>
-            <w:proofErr w:type="spellStart"/>
-            <w:r>
-              <w:rPr>
-                <w:rFonts w:ascii="Verdana" w:hAnsi="Verdana"/>
-                <w:sz w:val="18"/>
-                <w:szCs w:val="18"/>
-              </w:rPr>
-              <w:t>Yannic</w:t>
-            </w:r>
-            <w:proofErr w:type="spellEnd"/>
-            <w:r>
-              <w:rPr>
-                <w:rFonts w:ascii="Verdana" w:hAnsi="Verdana"/>
-                <w:sz w:val="18"/>
-                <w:szCs w:val="18"/>
-              </w:rPr>
-              <w:t xml:space="preserve"> </w:t>
-            </w:r>
-            <w:proofErr w:type="spellStart"/>
-            <w:r>
-              <w:rPr>
-                <w:rFonts w:ascii="Verdana" w:hAnsi="Verdana"/>
-                <w:sz w:val="18"/>
-                <w:szCs w:val="18"/>
-              </w:rPr>
-              <w:t>Fraebel</w:t>
-            </w:r>
-            <w:proofErr w:type="spellEnd"/>
+            <w:r>
+              <w:rPr>
+                <w:rFonts w:ascii="Verdana" w:hAnsi="Verdana"/>
+                <w:sz w:val="18"/>
+                <w:szCs w:val="18"/>
+              </w:rPr>
+              <w:t>Yannic Fraebel</w:t>
+            </w:r>
           </w:p>
         </w:tc>
       </w:tr>
@@ -2618,18 +2346,8 @@
                 <w:sz w:val="18"/>
                 <w:szCs w:val="18"/>
               </w:rPr>
-              <w:t xml:space="preserve">Kategorisierung der User durch ein </w:t>
-            </w:r>
-            <w:proofErr w:type="spellStart"/>
-            <w:r>
-              <w:rPr>
-                <w:rFonts w:ascii="Verdana" w:hAnsi="Verdana"/>
-                <w:sz w:val="18"/>
-                <w:szCs w:val="18"/>
-              </w:rPr>
-              <w:t>flag</w:t>
-            </w:r>
-            <w:proofErr w:type="spellEnd"/>
+              <w:t>Kategorisierung der User durch ein flag</w:t>
+            </w:r>
           </w:p>
         </w:tc>
         <w:tc>
@@ -2951,41 +2669,13 @@
                 <w:szCs w:val="18"/>
               </w:rPr>
             </w:pPr>
-            <w:proofErr w:type="spellStart"/>
-            <w:r>
-              <w:rPr>
-                <w:rFonts w:ascii="Verdana" w:hAnsi="Verdana"/>
-                <w:sz w:val="18"/>
-                <w:szCs w:val="18"/>
-              </w:rPr>
-              <w:t>Yannic</w:t>
-            </w:r>
-            <w:proofErr w:type="spellEnd"/>
-            <w:r>
-              <w:rPr>
-                <w:rFonts w:ascii="Verdana" w:hAnsi="Verdana"/>
-                <w:sz w:val="18"/>
-                <w:szCs w:val="18"/>
-              </w:rPr>
-              <w:t xml:space="preserve"> </w:t>
-            </w:r>
-            <w:proofErr w:type="spellStart"/>
-            <w:r>
-              <w:rPr>
-                <w:rFonts w:ascii="Verdana" w:hAnsi="Verdana"/>
-                <w:sz w:val="18"/>
-                <w:szCs w:val="18"/>
-              </w:rPr>
-              <w:t>Fraebel</w:t>
-            </w:r>
-            <w:proofErr w:type="spellEnd"/>
-            <w:r>
-              <w:rPr>
-                <w:rFonts w:ascii="Verdana" w:hAnsi="Verdana"/>
-                <w:sz w:val="18"/>
-                <w:szCs w:val="18"/>
-              </w:rPr>
-              <w:t>/Nils Engelbrecht</w:t>
+            <w:r>
+              <w:rPr>
+                <w:rFonts w:ascii="Verdana" w:hAnsi="Verdana"/>
+                <w:sz w:val="18"/>
+                <w:szCs w:val="18"/>
+              </w:rPr>
+              <w:t>Yannic Fraebel/Nils Engelbrecht</w:t>
             </w:r>
           </w:p>
         </w:tc>
@@ -3249,39 +2939,7 @@
                 <w:rFonts w:ascii="Verdana" w:hAnsi="Verdana"/>
                 <w:szCs w:val="24"/>
               </w:rPr>
-              <w:t xml:space="preserve">MA </w:t>
-            </w:r>
-            <w:proofErr w:type="spellStart"/>
-            <w:r>
-              <w:rPr>
-                <w:rFonts w:ascii="Verdana" w:hAnsi="Verdana"/>
-                <w:szCs w:val="24"/>
-              </w:rPr>
-              <w:t>read</w:t>
-            </w:r>
-            <w:proofErr w:type="spellEnd"/>
-            <w:r>
-              <w:rPr>
-                <w:rFonts w:ascii="Verdana" w:hAnsi="Verdana"/>
-                <w:szCs w:val="24"/>
-              </w:rPr>
-              <w:t>/</w:t>
-            </w:r>
-            <w:proofErr w:type="spellStart"/>
-            <w:r>
-              <w:rPr>
-                <w:rFonts w:ascii="Verdana" w:hAnsi="Verdana"/>
-                <w:szCs w:val="24"/>
-              </w:rPr>
-              <w:t>write</w:t>
-            </w:r>
-            <w:proofErr w:type="spellEnd"/>
-            <w:r>
-              <w:rPr>
-                <w:rFonts w:ascii="Verdana" w:hAnsi="Verdana"/>
-                <w:szCs w:val="24"/>
-              </w:rPr>
-              <w:t xml:space="preserve"> Rechtekonzept</w:t>
+              <w:t>MA read/write Rechtekonzept</w:t>
             </w:r>
           </w:p>
         </w:tc>
@@ -3841,21 +3499,8 @@
                 <w:sz w:val="12"/>
                 <w:szCs w:val="12"/>
               </w:rPr>
-              <w:t>Wahr-</w:t>
-            </w:r>
-            <w:proofErr w:type="spellStart"/>
-            <w:r>
-              <w:rPr>
-                <w:rFonts w:ascii="Verdana" w:hAnsi="Verdana"/>
-                <w:i/>
-                <w:iCs/>
-                <w:color w:val="000000"/>
-                <w:sz w:val="12"/>
-                <w:szCs w:val="12"/>
-              </w:rPr>
-              <w:t>scheinlichkeit</w:t>
-            </w:r>
-            <w:proofErr w:type="spellEnd"/>
+              <w:t>Wahr-scheinlichkeit</w:t>
+            </w:r>
           </w:p>
         </w:tc>
         <w:tc>
@@ -4274,7 +3919,6 @@
                 <w:szCs w:val="12"/>
               </w:rPr>
             </w:pPr>
-            <w:proofErr w:type="spellStart"/>
             <w:r>
               <w:rPr>
                 <w:rFonts w:ascii="Verdana" w:hAnsi="Verdana"/>
@@ -4284,7 +3928,6 @@
               </w:rPr>
               <w:t>Fraebel</w:t>
             </w:r>
-            <w:proofErr w:type="spellEnd"/>
             <w:r>
               <w:rPr>
                 <w:rFonts w:ascii="Verdana" w:hAnsi="Verdana"/>
@@ -4381,17 +4024,7 @@
                 <w:sz w:val="12"/>
                 <w:szCs w:val="12"/>
               </w:rPr>
-              <w:t xml:space="preserve">Regelmäßige Sicherung auf </w:t>
-            </w:r>
-            <w:proofErr w:type="spellStart"/>
-            <w:r>
-              <w:rPr>
-                <w:rFonts w:ascii="Verdana" w:hAnsi="Verdana"/>
-                <w:color w:val="000000"/>
-                <w:sz w:val="12"/>
-                <w:szCs w:val="12"/>
-              </w:rPr>
-              <w:t>GitHu</w:t>
+              <w:t>Regelmäßige Sicherung auf GitHu</w:t>
             </w:r>
             <w:r>
               <w:rPr>
@@ -4402,7 +4035,6 @@
               </w:rPr>
               <w:t>b</w:t>
             </w:r>
-            <w:proofErr w:type="spellEnd"/>
           </w:p>
         </w:tc>
       </w:tr>
@@ -4825,7 +4457,6 @@
                 <w:szCs w:val="12"/>
               </w:rPr>
             </w:pPr>
-            <w:proofErr w:type="spellStart"/>
             <w:r>
               <w:rPr>
                 <w:rFonts w:ascii="Verdana" w:hAnsi="Verdana"/>
@@ -4835,7 +4466,6 @@
               </w:rPr>
               <w:t>Fraebel</w:t>
             </w:r>
-            <w:proofErr w:type="spellEnd"/>
             <w:r>
               <w:rPr>
                 <w:rFonts w:ascii="Verdana" w:hAnsi="Verdana"/>
@@ -5365,7 +4995,6 @@
                 <w:szCs w:val="12"/>
               </w:rPr>
             </w:pPr>
-            <w:proofErr w:type="spellStart"/>
             <w:r>
               <w:rPr>
                 <w:rFonts w:ascii="Verdana" w:hAnsi="Verdana"/>
@@ -5375,7 +5004,6 @@
               </w:rPr>
               <w:t>Fraebel</w:t>
             </w:r>
-            <w:proofErr w:type="spellEnd"/>
             <w:r>
               <w:rPr>
                 <w:rFonts w:ascii="Verdana" w:hAnsi="Verdana"/>
@@ -5735,7 +5363,6 @@
                 <w:lang w:val="en-US"/>
               </w:rPr>
             </w:pPr>
-            <w:proofErr w:type="spellStart"/>
             <w:r>
               <w:rPr>
                 <w:rFonts w:ascii="Verdana" w:hAnsi="Verdana"/>
@@ -5744,18 +5371,7 @@
                 <w:szCs w:val="12"/>
                 <w:lang w:val="en-US"/>
               </w:rPr>
-              <w:t>Probleme</w:t>
-            </w:r>
-            <w:proofErr w:type="spellEnd"/>
-            <w:r>
-              <w:rPr>
-                <w:rFonts w:ascii="Verdana" w:hAnsi="Verdana"/>
-                <w:color w:val="000000"/>
-                <w:sz w:val="12"/>
-                <w:szCs w:val="12"/>
-                <w:lang w:val="en-US"/>
-              </w:rPr>
-              <w:t xml:space="preserve"> Syntax Scala/HTTP/SQL</w:t>
+              <w:t>Probleme Syntax Scala/HTTP/SQL</w:t>
             </w:r>
           </w:p>
         </w:tc>
@@ -5910,7 +5526,6 @@
                 <w:szCs w:val="12"/>
               </w:rPr>
             </w:pPr>
-            <w:proofErr w:type="spellStart"/>
             <w:r>
               <w:rPr>
                 <w:rFonts w:ascii="Verdana" w:hAnsi="Verdana"/>
@@ -5920,7 +5535,6 @@
               </w:rPr>
               <w:t>Fraebel</w:t>
             </w:r>
-            <w:proofErr w:type="spellEnd"/>
             <w:r>
               <w:rPr>
                 <w:rFonts w:ascii="Verdana" w:hAnsi="Verdana"/>
@@ -6437,7 +6051,6 @@
                 <w:szCs w:val="12"/>
               </w:rPr>
             </w:pPr>
-            <w:proofErr w:type="spellStart"/>
             <w:r>
               <w:rPr>
                 <w:rFonts w:ascii="Verdana" w:hAnsi="Verdana"/>
@@ -6447,7 +6060,6 @@
               </w:rPr>
               <w:t>Fraebel</w:t>
             </w:r>
-            <w:proofErr w:type="spellEnd"/>
           </w:p>
         </w:tc>
         <w:tc>
@@ -7005,7 +6617,6 @@
                 <w:szCs w:val="12"/>
               </w:rPr>
             </w:pPr>
-            <w:proofErr w:type="spellStart"/>
             <w:r>
               <w:rPr>
                 <w:rFonts w:ascii="Verdana" w:hAnsi="Verdana"/>
@@ -7015,7 +6626,6 @@
               </w:rPr>
               <w:t>Fraebel</w:t>
             </w:r>
-            <w:proofErr w:type="spellEnd"/>
             <w:r>
               <w:rPr>
                 <w:rFonts w:ascii="Verdana" w:hAnsi="Verdana"/>
@@ -7563,7 +7173,6 @@
                 <w:szCs w:val="12"/>
               </w:rPr>
             </w:pPr>
-            <w:proofErr w:type="spellStart"/>
             <w:r>
               <w:rPr>
                 <w:rFonts w:ascii="Verdana" w:hAnsi="Verdana"/>
@@ -7573,7 +7182,6 @@
               </w:rPr>
               <w:t>Fraebel</w:t>
             </w:r>
-            <w:proofErr w:type="spellEnd"/>
             <w:r>
               <w:rPr>
                 <w:rFonts w:ascii="Verdana" w:hAnsi="Verdana"/>
@@ -8042,7 +7650,6 @@
                 <w:szCs w:val="18"/>
               </w:rPr>
             </w:pPr>
-            <w:proofErr w:type="spellStart"/>
             <w:r>
               <w:rPr>
                 <w:rFonts w:ascii="Verdana" w:hAnsi="Verdana"/>
@@ -8050,29 +7657,8 @@
                 <w:sz w:val="18"/>
                 <w:szCs w:val="18"/>
               </w:rPr>
-              <w:t>Yannic</w:t>
-            </w:r>
-            <w:proofErr w:type="spellEnd"/>
-            <w:r>
-              <w:rPr>
-                <w:rFonts w:ascii="Verdana" w:hAnsi="Verdana"/>
-                <w:b/>
-                <w:sz w:val="18"/>
-                <w:szCs w:val="18"/>
-              </w:rPr>
-              <w:t xml:space="preserve"> </w:t>
-            </w:r>
-            <w:proofErr w:type="spellStart"/>
-            <w:r>
-              <w:rPr>
-                <w:rFonts w:ascii="Verdana" w:hAnsi="Verdana"/>
-                <w:b/>
-                <w:sz w:val="18"/>
-                <w:szCs w:val="18"/>
-              </w:rPr>
-              <w:t>Fraebel</w:t>
-            </w:r>
-            <w:proofErr w:type="spellEnd"/>
+              <w:t>Yannic Fraebel</w:t>
+            </w:r>
           </w:p>
         </w:tc>
       </w:tr>
@@ -8132,42 +7718,15 @@
                 <w:sz w:val="18"/>
                 <w:szCs w:val="18"/>
               </w:rPr>
-              <w:t xml:space="preserve">- </w:t>
-            </w:r>
-            <w:proofErr w:type="spellStart"/>
-            <w:r>
-              <w:rPr>
-                <w:rFonts w:ascii="Verdana" w:hAnsi="Verdana"/>
-                <w:sz w:val="18"/>
-                <w:szCs w:val="18"/>
-              </w:rPr>
-              <w:t>Clonen</w:t>
-            </w:r>
-            <w:proofErr w:type="spellEnd"/>
-            <w:r>
-              <w:rPr>
-                <w:rFonts w:ascii="Verdana" w:hAnsi="Verdana"/>
-                <w:sz w:val="18"/>
-                <w:szCs w:val="18"/>
-              </w:rPr>
-              <w:t xml:space="preserve"> des zur Verfü</w:t>
-            </w:r>
-            <w:r>
-              <w:rPr>
-                <w:rFonts w:ascii="Verdana" w:hAnsi="Verdana"/>
-                <w:sz w:val="18"/>
-                <w:szCs w:val="18"/>
-              </w:rPr>
-              <w:t xml:space="preserve">gung gestellten </w:t>
-            </w:r>
-            <w:proofErr w:type="spellStart"/>
-            <w:r>
-              <w:rPr>
-                <w:rFonts w:ascii="Verdana" w:hAnsi="Verdana"/>
-                <w:sz w:val="18"/>
-                <w:szCs w:val="18"/>
-              </w:rPr>
-              <w:t>Git-</w:t>
+              <w:t>- Clonen des zur Verfü</w:t>
+            </w:r>
+            <w:r>
+              <w:rPr>
+                <w:rFonts w:ascii="Verdana" w:hAnsi="Verdana"/>
+                <w:sz w:val="18"/>
+                <w:szCs w:val="18"/>
+              </w:rPr>
+              <w:t>gung gestellten Git-</w:t>
             </w:r>
             <w:r>
               <w:rPr>
@@ -8177,7 +7736,6 @@
               </w:rPr>
               <w:t>Repo’s</w:t>
             </w:r>
-            <w:proofErr w:type="spellEnd"/>
           </w:p>
           <w:p>
             <w:pPr>
@@ -8212,18 +7770,8 @@
                 <w:sz w:val="18"/>
                 <w:szCs w:val="18"/>
               </w:rPr>
-              <w:t xml:space="preserve">- Einbindung eines </w:t>
-            </w:r>
-            <w:proofErr w:type="spellStart"/>
-            <w:r>
-              <w:rPr>
-                <w:rFonts w:ascii="Verdana" w:hAnsi="Verdana"/>
-                <w:sz w:val="18"/>
-                <w:szCs w:val="18"/>
-              </w:rPr>
-              <w:t>FavIcons</w:t>
-            </w:r>
-            <w:proofErr w:type="spellEnd"/>
+              <w:t>- Einbindung eines FavIcons</w:t>
+            </w:r>
           </w:p>
         </w:tc>
         <w:tc>
@@ -8245,25 +7793,7 @@
                 <w:sz w:val="18"/>
                 <w:szCs w:val="18"/>
               </w:rPr>
-              <w:t xml:space="preserve">- </w:t>
-            </w:r>
-            <w:proofErr w:type="spellStart"/>
-            <w:r>
-              <w:rPr>
-                <w:rFonts w:ascii="Verdana" w:hAnsi="Verdana"/>
-                <w:sz w:val="18"/>
-                <w:szCs w:val="18"/>
-              </w:rPr>
-              <w:t>Clonen</w:t>
-            </w:r>
-            <w:proofErr w:type="spellEnd"/>
-            <w:r>
-              <w:rPr>
-                <w:rFonts w:ascii="Verdana" w:hAnsi="Verdana"/>
-                <w:sz w:val="18"/>
-                <w:szCs w:val="18"/>
-              </w:rPr>
-              <w:t xml:space="preserve"> des zur Verf</w:t>
+              <w:t>- Clonen des zur Verf</w:t>
             </w:r>
             <w:r>
               <w:rPr>
@@ -8281,7 +7811,6 @@
               </w:rPr>
               <w:t xml:space="preserve">gung gestellten GIT- </w:t>
             </w:r>
-            <w:proofErr w:type="spellStart"/>
             <w:r>
               <w:rPr>
                 <w:rFonts w:ascii="Verdana" w:hAnsi="Verdana"/>
@@ -8290,7 +7819,6 @@
               </w:rPr>
               <w:t>Repo’s</w:t>
             </w:r>
-            <w:proofErr w:type="spellEnd"/>
           </w:p>
           <w:p>
             <w:pPr>
@@ -8331,25 +7859,7 @@
                 <w:sz w:val="18"/>
                 <w:szCs w:val="18"/>
               </w:rPr>
-              <w:t xml:space="preserve"> </w:t>
-            </w:r>
-            <w:proofErr w:type="spellStart"/>
-            <w:r>
-              <w:rPr>
-                <w:rFonts w:ascii="Verdana" w:hAnsi="Verdana"/>
-                <w:sz w:val="18"/>
-                <w:szCs w:val="18"/>
-              </w:rPr>
-              <w:t>IntelliJ</w:t>
-            </w:r>
-            <w:proofErr w:type="spellEnd"/>
-            <w:r>
-              <w:rPr>
-                <w:rFonts w:ascii="Verdana" w:hAnsi="Verdana"/>
-                <w:sz w:val="18"/>
-                <w:szCs w:val="18"/>
-              </w:rPr>
-              <w:t>.</w:t>
+              <w:t xml:space="preserve"> IntelliJ.</w:t>
             </w:r>
           </w:p>
           <w:p>
@@ -8534,27 +8044,7 @@
                 <w:sz w:val="22"/>
                 <w:szCs w:val="22"/>
               </w:rPr>
-              <w:t xml:space="preserve"> </w:t>
-            </w:r>
-            <w:proofErr w:type="spellStart"/>
-            <w:r>
-              <w:rPr>
-                <w:rFonts w:ascii="Calibri" w:hAnsi="Calibri" w:cs="Calibri"/>
-                <w:color w:val="000000"/>
-                <w:sz w:val="22"/>
-                <w:szCs w:val="22"/>
-              </w:rPr>
-              <w:t>Registrierungs</w:t>
-            </w:r>
-            <w:proofErr w:type="spellEnd"/>
-            <w:r>
-              <w:rPr>
-                <w:rFonts w:ascii="Calibri" w:hAnsi="Calibri" w:cs="Calibri"/>
-                <w:color w:val="000000"/>
-                <w:sz w:val="22"/>
-                <w:szCs w:val="22"/>
-              </w:rPr>
-              <w:t xml:space="preserve"> Validierung</w:t>
+              <w:t xml:space="preserve"> Registrierungs Validierung</w:t>
             </w:r>
           </w:p>
           <w:p>
@@ -8588,19 +8078,8 @@
                 <w:sz w:val="22"/>
                 <w:szCs w:val="22"/>
               </w:rPr>
-              <w:t xml:space="preserve">Datenbank </w:t>
-            </w:r>
-            <w:proofErr w:type="spellStart"/>
-            <w:r>
-              <w:rPr>
-                <w:rFonts w:ascii="Calibri" w:hAnsi="Calibri" w:cs="Calibri"/>
-                <w:color w:val="000000"/>
-                <w:sz w:val="22"/>
-                <w:szCs w:val="22"/>
-              </w:rPr>
-              <w:t>getUser</w:t>
-            </w:r>
-            <w:proofErr w:type="spellEnd"/>
+              <w:t>Datenbank getUser</w:t>
+            </w:r>
             <w:r>
               <w:rPr>
                 <w:rFonts w:ascii="Calibri" w:hAnsi="Calibri" w:cs="Calibri"/>
@@ -8853,18 +8332,8 @@
                 <w:sz w:val="18"/>
                 <w:szCs w:val="18"/>
               </w:rPr>
-              <w:t xml:space="preserve">- Bestellanzeige je </w:t>
-            </w:r>
-            <w:proofErr w:type="spellStart"/>
-            <w:r>
-              <w:rPr>
-                <w:rFonts w:ascii="Verdana" w:hAnsi="Verdana"/>
-                <w:sz w:val="18"/>
-                <w:szCs w:val="18"/>
-              </w:rPr>
-              <w:t>KundenID</w:t>
-            </w:r>
-            <w:proofErr w:type="spellEnd"/>
+              <w:t>- Bestellanzeige je KundenID</w:t>
+            </w:r>
           </w:p>
         </w:tc>
         <w:tc>
@@ -9005,43 +8474,7 @@
                 <w:sz w:val="18"/>
                 <w:szCs w:val="18"/>
               </w:rPr>
-              <w:t xml:space="preserve">(Separation </w:t>
-            </w:r>
-            <w:proofErr w:type="spellStart"/>
-            <w:r>
-              <w:rPr>
-                <w:rFonts w:ascii="Verdana" w:hAnsi="Verdana"/>
-                <w:sz w:val="18"/>
-                <w:szCs w:val="18"/>
-              </w:rPr>
-              <w:t>of</w:t>
-            </w:r>
-            <w:proofErr w:type="spellEnd"/>
-            <w:r>
-              <w:rPr>
-                <w:rFonts w:ascii="Verdana" w:hAnsi="Verdana"/>
-                <w:sz w:val="18"/>
-                <w:szCs w:val="18"/>
-              </w:rPr>
-              <w:t xml:space="preserve"> </w:t>
-            </w:r>
-            <w:proofErr w:type="spellStart"/>
-            <w:r>
-              <w:rPr>
-                <w:rFonts w:ascii="Verdana" w:hAnsi="Verdana"/>
-                <w:sz w:val="18"/>
-                <w:szCs w:val="18"/>
-              </w:rPr>
-              <w:t>Concerns</w:t>
-            </w:r>
-            <w:proofErr w:type="spellEnd"/>
-            <w:r>
-              <w:rPr>
-                <w:rFonts w:ascii="Verdana" w:hAnsi="Verdana"/>
-                <w:sz w:val="18"/>
-                <w:szCs w:val="18"/>
-              </w:rPr>
-              <w:t>)</w:t>
+              <w:t>(Separation of Concerns)</w:t>
             </w:r>
           </w:p>
           <w:p>
@@ -9327,25 +8760,7 @@
                 <w:sz w:val="18"/>
                 <w:szCs w:val="18"/>
               </w:rPr>
-              <w:t xml:space="preserve">- Optionale Extra </w:t>
-            </w:r>
-            <w:proofErr w:type="spellStart"/>
-            <w:r>
-              <w:rPr>
-                <w:rFonts w:ascii="Verdana" w:hAnsi="Verdana"/>
-                <w:sz w:val="18"/>
-                <w:szCs w:val="18"/>
-              </w:rPr>
-              <w:t>fields</w:t>
-            </w:r>
-            <w:proofErr w:type="spellEnd"/>
-            <w:r>
-              <w:rPr>
-                <w:rFonts w:ascii="Verdana" w:hAnsi="Verdana"/>
-                <w:sz w:val="18"/>
-                <w:szCs w:val="18"/>
-              </w:rPr>
-              <w:t xml:space="preserve"> implementiert</w:t>
+              <w:t>- Optionale Extra fields implementiert</w:t>
             </w:r>
           </w:p>
         </w:tc>
@@ -9411,25 +8826,7 @@
                 <w:sz w:val="18"/>
                 <w:szCs w:val="18"/>
               </w:rPr>
-              <w:t xml:space="preserve">- vollständige backend Extra Bestellaufgabe realisiert, trotz </w:t>
-            </w:r>
-            <w:proofErr w:type="spellStart"/>
-            <w:r>
-              <w:rPr>
-                <w:rFonts w:ascii="Verdana" w:hAnsi="Verdana"/>
-                <w:sz w:val="18"/>
-                <w:szCs w:val="18"/>
-              </w:rPr>
-              <w:t>ViewForm</w:t>
-            </w:r>
-            <w:proofErr w:type="spellEnd"/>
-            <w:r>
-              <w:rPr>
-                <w:rFonts w:ascii="Verdana" w:hAnsi="Verdana"/>
-                <w:sz w:val="18"/>
-                <w:szCs w:val="18"/>
-              </w:rPr>
-              <w:t xml:space="preserve"> Problemen</w:t>
+              <w:t>- vollständige backend Extra Bestellaufgabe realisiert, trotz ViewForm Problemen</w:t>
             </w:r>
           </w:p>
         </w:tc>
@@ -9869,6 +9266,92 @@
           </w:p>
         </w:tc>
       </w:tr>
+      <w:tr>
+        <w:trPr>
+          <w:trHeight w:val="493"/>
+        </w:trPr>
+        <w:tc>
+          <w:tcPr>
+            <w:tcW w:w="1952" w:type="dxa"/>
+          </w:tcPr>
+          <w:p>
+            <w:pPr>
+              <w:ind w:left="0"/>
+              <w:rPr>
+                <w:rFonts w:ascii="Verdana" w:hAnsi="Verdana"/>
+                <w:sz w:val="18"/>
+                <w:szCs w:val="18"/>
+              </w:rPr>
+            </w:pPr>
+            <w:r>
+              <w:rPr>
+                <w:rFonts w:ascii="Verdana" w:hAnsi="Verdana"/>
+                <w:sz w:val="18"/>
+                <w:szCs w:val="18"/>
+              </w:rPr>
+              <w:t>27.12.2016</w:t>
+            </w:r>
+          </w:p>
+        </w:tc>
+        <w:tc>
+          <w:tcPr>
+            <w:tcW w:w="3827" w:type="dxa"/>
+          </w:tcPr>
+          <w:p>
+            <w:pPr>
+              <w:ind w:left="0"/>
+              <w:rPr>
+                <w:rFonts w:ascii="Verdana" w:hAnsi="Verdana"/>
+                <w:sz w:val="18"/>
+                <w:szCs w:val="18"/>
+              </w:rPr>
+            </w:pPr>
+            <w:r>
+              <w:rPr>
+                <w:rFonts w:ascii="Verdana" w:hAnsi="Verdana"/>
+                <w:sz w:val="18"/>
+                <w:szCs w:val="18"/>
+              </w:rPr>
+              <w:t>- multiple JQuery Dialog Funktionalität hinzugefügt</w:t>
+            </w:r>
+          </w:p>
+          <w:p>
+            <w:pPr>
+              <w:ind w:left="0"/>
+              <w:rPr>
+                <w:rFonts w:ascii="Verdana" w:hAnsi="Verdana"/>
+                <w:sz w:val="18"/>
+                <w:szCs w:val="18"/>
+              </w:rPr>
+            </w:pPr>
+            <w:r>
+              <w:rPr>
+                <w:rFonts w:ascii="Verdana" w:hAnsi="Verdana"/>
+                <w:sz w:val="18"/>
+                <w:szCs w:val="18"/>
+              </w:rPr>
+              <w:t>- User: distance hinzugefügt</w:t>
+            </w:r>
+            <w:bookmarkStart w:id="0" w:name="_GoBack"/>
+            <w:bookmarkEnd w:id="0"/>
+          </w:p>
+        </w:tc>
+        <w:tc>
+          <w:tcPr>
+            <w:tcW w:w="3297" w:type="dxa"/>
+          </w:tcPr>
+          <w:p>
+            <w:pPr>
+              <w:ind w:left="0"/>
+              <w:rPr>
+                <w:rFonts w:ascii="Verdana" w:hAnsi="Verdana"/>
+                <w:sz w:val="18"/>
+                <w:szCs w:val="18"/>
+              </w:rPr>
+            </w:pPr>
+          </w:p>
+        </w:tc>
+      </w:tr>
     </w:tbl>
     <w:p>
       <w:pPr>
@@ -9877,8 +9360,6 @@
           <w:szCs w:val="24"/>
         </w:rPr>
       </w:pPr>
-      <w:bookmarkStart w:id="0" w:name="_GoBack"/>
-      <w:bookmarkEnd w:id="0"/>
     </w:p>
     <w:sectPr>
       <w:headerReference w:type="default" r:id="rId9"/>
@@ -10126,7 +9607,7 @@
         <w:sz w:val="14"/>
         <w:szCs w:val="14"/>
       </w:rPr>
-      <w:t>4</w:t>
+      <w:t>5</w:t>
     </w:r>
     <w:r>
       <w:rPr>
@@ -12645,7 +12126,7 @@
 </file>
 
 <file path=customXml/itemProps1.xml><?xml version="1.0" encoding="utf-8"?>
-<ds:datastoreItem xmlns:ds="http://schemas.openxmlformats.org/officeDocument/2006/customXml" ds:itemID="{212B23A5-8B03-4870-94D7-1695C1B3620C}">
+<ds:datastoreItem xmlns:ds="http://schemas.openxmlformats.org/officeDocument/2006/customXml" ds:itemID="{60AA2F0E-2E66-42EF-AC01-3149E59B5201}">
   <ds:schemaRefs>
     <ds:schemaRef ds:uri="http://schemas.openxmlformats.org/officeDocument/2006/bibliography"/>
   </ds:schemaRefs>

</xml_diff>